<commit_message>
docs: change personale statement lines
</commit_message>
<xml_diff>
--- a/Template-CV.docx
+++ b/Template-CV.docx
@@ -10,12 +10,14 @@
         <w:rPr>
           <w:rFonts w:hint="eastAsia"/>
         </w:rPr>
-        <w:t>个人亮点</w:t>
-      </w:r>
-    </w:p>
-    <w:p>
-      <w:pPr>
-        <w:pStyle w:val="a2"/>
+        <w:t>自我简述</w:t>
+      </w:r>
+      <w:bookmarkStart w:id="0" w:name="_GoBack"/>
+      <w:bookmarkEnd w:id="0"/>
+    </w:p>
+    <w:p>
+      <w:pPr>
+        <w:pStyle w:val="a1"/>
       </w:pPr>
       <w:r>
         <w:t xml:space="preserve">12 </w:t>
@@ -47,7 +49,7 @@
     </w:p>
     <w:p>
       <w:pPr>
-        <w:pStyle w:val="a2"/>
+        <w:pStyle w:val="a1"/>
       </w:pPr>
       <w:r>
         <w:t xml:space="preserve">6 </w:t>
@@ -61,7 +63,7 @@
     </w:p>
     <w:p>
       <w:pPr>
-        <w:pStyle w:val="a2"/>
+        <w:pStyle w:val="a1"/>
       </w:pPr>
       <w:r>
         <w:t>6</w:t>
@@ -224,7 +226,7 @@
     </w:p>
     <w:p>
       <w:pPr>
-        <w:pStyle w:val="a2"/>
+        <w:pStyle w:val="a1"/>
       </w:pPr>
       <w:r>
         <w:rPr>
@@ -356,10 +358,7 @@
     </w:p>
     <w:p>
       <w:pPr>
-        <w:pStyle w:val="a2"/>
-        <w:rPr>
-          <w:rFonts w:hint="eastAsia"/>
-        </w:rPr>
+        <w:pStyle w:val="a1"/>
       </w:pPr>
       <w:r>
         <w:rPr>
@@ -481,7 +480,7 @@
     </w:p>
     <w:p>
       <w:pPr>
-        <w:pStyle w:val="a2"/>
+        <w:pStyle w:val="a1"/>
         <w:rPr>
           <w:rStyle w:val="af1"/>
         </w:rPr>
@@ -496,7 +495,7 @@
     </w:p>
     <w:p>
       <w:pPr>
-        <w:pStyle w:val="a2"/>
+        <w:pStyle w:val="a1"/>
         <w:rPr>
           <w:rStyle w:val="af1"/>
         </w:rPr>
@@ -518,7 +517,7 @@
     </w:p>
     <w:p>
       <w:pPr>
-        <w:pStyle w:val="a2"/>
+        <w:pStyle w:val="a1"/>
         <w:rPr>
           <w:rStyle w:val="af1"/>
         </w:rPr>
@@ -634,7 +633,7 @@
     </w:p>
     <w:p>
       <w:pPr>
-        <w:pStyle w:val="a2"/>
+        <w:pStyle w:val="a1"/>
       </w:pPr>
       <w:r>
         <w:rPr>
@@ -658,7 +657,7 @@
     </w:p>
     <w:p>
       <w:pPr>
-        <w:pStyle w:val="a2"/>
+        <w:pStyle w:val="a1"/>
       </w:pPr>
       <w:r>
         <w:rPr>
@@ -682,7 +681,7 @@
     </w:p>
     <w:p>
       <w:pPr>
-        <w:pStyle w:val="a2"/>
+        <w:pStyle w:val="a1"/>
       </w:pPr>
       <w:r>
         <w:rPr>
@@ -773,7 +772,7 @@
     </w:p>
     <w:p>
       <w:pPr>
-        <w:pStyle w:val="a2"/>
+        <w:pStyle w:val="a1"/>
       </w:pPr>
       <w:r>
         <w:rPr>
@@ -784,10 +783,7 @@
     </w:p>
     <w:p>
       <w:pPr>
-        <w:pStyle w:val="a2"/>
-        <w:rPr>
-          <w:rFonts w:hint="eastAsia"/>
-        </w:rPr>
+        <w:pStyle w:val="a1"/>
       </w:pPr>
       <w:r>
         <w:rPr>
@@ -1028,7 +1024,7 @@
     </w:p>
     <w:p>
       <w:pPr>
-        <w:pStyle w:val="a2"/>
+        <w:pStyle w:val="a1"/>
       </w:pPr>
       <w:r>
         <w:t xml:space="preserve">Factors Influencing the willingness of political participation on SNSs </w:t>
@@ -1042,7 +1038,7 @@
     </w:p>
     <w:p>
       <w:pPr>
-        <w:pStyle w:val="a2"/>
+        <w:pStyle w:val="a1"/>
       </w:pPr>
       <w:r>
         <w:rPr>
@@ -1081,7 +1077,7 @@
     </w:p>
     <w:p>
       <w:pPr>
-        <w:pStyle w:val="a2"/>
+        <w:pStyle w:val="a1"/>
       </w:pPr>
       <w:r>
         <w:rPr>
@@ -1135,7 +1131,7 @@
     </w:p>
     <w:p>
       <w:pPr>
-        <w:pStyle w:val="a2"/>
+        <w:pStyle w:val="a1"/>
       </w:pPr>
       <w:r>
         <w:rPr>
@@ -1191,7 +1187,7 @@
     </w:p>
     <w:p>
       <w:pPr>
-        <w:pStyle w:val="a2"/>
+        <w:pStyle w:val="a1"/>
       </w:pPr>
       <w:r>
         <w:rPr>
@@ -1253,7 +1249,7 @@
     </w:p>
     <w:p>
       <w:pPr>
-        <w:pStyle w:val="a2"/>
+        <w:pStyle w:val="a1"/>
       </w:pPr>
       <w:r>
         <w:rPr>
@@ -1311,21 +1307,13 @@
     </w:p>
     <w:p>
       <w:pPr>
-        <w:pStyle w:val="a2"/>
-      </w:pPr>
-      <w:r>
-        <w:rPr>
-          <w:rFonts w:hint="eastAsia"/>
-        </w:rPr>
-        <w:t>文字/设计/</w:t>
-      </w:r>
-      <w:bookmarkStart w:id="0" w:name="_GoBack"/>
-      <w:bookmarkEnd w:id="0"/>
-      <w:r>
-        <w:rPr>
-          <w:rFonts w:hint="eastAsia"/>
-        </w:rPr>
-        <w:t>策划：</w:t>
+        <w:pStyle w:val="a1"/>
+      </w:pPr>
+      <w:r>
+        <w:rPr>
+          <w:rFonts w:hint="eastAsia"/>
+        </w:rPr>
+        <w:t>文字/设计/策划：</w:t>
       </w:r>
     </w:p>
     <w:sectPr>
@@ -1383,7 +1371,7 @@
 <w:hdr xmlns:wpc="http://schemas.microsoft.com/office/word/2010/wordprocessingCanvas" xmlns:cx="http://schemas.microsoft.com/office/drawing/2014/chartex" xmlns:cx1="http://schemas.microsoft.com/office/drawing/2015/9/8/chartex" xmlns:cx2="http://schemas.microsoft.com/office/drawing/2015/10/21/chartex" xmlns:cx3="http://schemas.microsoft.com/office/drawing/2016/5/9/chartex" xmlns:cx4="http://schemas.microsoft.com/office/drawing/2016/5/10/chartex" xmlns:cx5="http://schemas.microsoft.com/office/drawing/2016/5/11/chartex" xmlns:cx6="http://schemas.microsoft.com/office/drawing/2016/5/12/chartex" xmlns:cx7="http://schemas.microsoft.com/office/drawing/2016/5/13/chartex" xmlns:cx8="http://schemas.microsoft.com/office/drawing/2016/5/14/chartex" xmlns:mc="http://schemas.openxmlformats.org/markup-compatibility/2006" xmlns:aink="http://schemas.microsoft.com/office/drawing/2016/ink" xmlns:am3d="http://schemas.microsoft.com/office/drawing/2017/model3d" xmlns:o="urn:schemas-microsoft-com:office:office" xmlns:r="http://schemas.openxmlformats.org/officeDocument/2006/relationships" xmlns:m="http://schemas.openxmlformats.org/officeDocument/2006/math" xmlns:v="urn:schemas-microsoft-com:vml" xmlns:wp14="http://schemas.microsoft.com/office/word/2010/wordprocessingDrawing" xmlns:wp="http://schemas.openxmlformats.org/drawingml/2006/wordprocessingDrawing" xmlns:w10="urn:schemas-microsoft-com:office:word" xmlns:w="http://schemas.openxmlformats.org/wordprocessingml/2006/main" xmlns:w14="http://schemas.microsoft.com/office/word/2010/wordml" xmlns:w15="http://schemas.microsoft.com/office/word/2012/wordml" xmlns:w16cid="http://schemas.microsoft.com/office/word/2016/wordml/cid" xmlns:w16se="http://schemas.microsoft.com/office/word/2015/wordml/symex" xmlns:wpg="http://schemas.microsoft.com/office/word/2010/wordprocessingGroup" xmlns:wpi="http://schemas.microsoft.com/office/word/2010/wordprocessingInk" xmlns:wne="http://schemas.microsoft.com/office/word/2006/wordml" xmlns:wps="http://schemas.microsoft.com/office/word/2010/wordprocessingShape" mc:Ignorable="w14 w15 w16se w16cid wp14">
   <w:p>
     <w:pPr>
-      <w:pStyle w:val="a0"/>
+      <w:pStyle w:val="a6"/>
       <w:pBdr>
         <w:bottom w:val="none" w:sz="0" w:space="0" w:color="auto"/>
       </w:pBdr>
@@ -1959,7 +1947,6 @@
     <w:lvl w:ilvl="0" w:tplc="65CA841A">
       <w:start w:val="1"/>
       <w:numFmt w:val="bullet"/>
-      <w:pStyle w:val="a0"/>
       <w:lvlText w:val=""/>
       <w:lvlJc w:val="left"/>
       <w:pPr>
@@ -2189,7 +2176,7 @@
     <w:lvl w:ilvl="0" w:tplc="CFB86094">
       <w:start w:val="1"/>
       <w:numFmt w:val="bullet"/>
-      <w:pStyle w:val="a1"/>
+      <w:pStyle w:val="a0"/>
       <w:lvlText w:val=""/>
       <w:lvlJc w:val="left"/>
       <w:pPr>
@@ -2532,7 +2519,7 @@
     <w:lvl w:ilvl="0" w:tplc="9D4E5AB0">
       <w:start w:val="1"/>
       <w:numFmt w:val="bullet"/>
-      <w:pStyle w:val="a2"/>
+      <w:pStyle w:val="a1"/>
       <w:lvlText w:val=""/>
       <w:lvlJc w:val="left"/>
       <w:pPr>
@@ -3171,7 +3158,7 @@
     <w:lsdException w:name="List Table 6 Colorful Accent 6" w:uiPriority="51"/>
     <w:lsdException w:name="List Table 7 Colorful Accent 6" w:uiPriority="52"/>
   </w:latentStyles>
-  <w:style w:type="paragraph" w:default="1" w:styleId="a3">
+  <w:style w:type="paragraph" w:default="1" w:styleId="a2">
     <w:name w:val="Normal"/>
     <w:qFormat/>
     <w:rsid w:val="00515494"/>
@@ -3188,8 +3175,8 @@
   </w:style>
   <w:style w:type="paragraph" w:styleId="1">
     <w:name w:val="heading 1"/>
-    <w:basedOn w:val="a3"/>
-    <w:next w:val="a3"/>
+    <w:basedOn w:val="a2"/>
+    <w:next w:val="a2"/>
     <w:link w:val="10"/>
     <w:qFormat/>
     <w:rsid w:val="006F7AF1"/>
@@ -3210,8 +3197,8 @@
   </w:style>
   <w:style w:type="paragraph" w:styleId="2">
     <w:name w:val="heading 2"/>
-    <w:basedOn w:val="a2"/>
-    <w:next w:val="a3"/>
+    <w:basedOn w:val="a1"/>
+    <w:next w:val="a2"/>
     <w:link w:val="20"/>
     <w:unhideWhenUsed/>
     <w:qFormat/>
@@ -3231,7 +3218,7 @@
   <w:style w:type="paragraph" w:styleId="3">
     <w:name w:val="heading 3"/>
     <w:basedOn w:val="2"/>
-    <w:next w:val="a3"/>
+    <w:next w:val="a2"/>
     <w:link w:val="30"/>
     <w:unhideWhenUsed/>
     <w:qFormat/>
@@ -3241,13 +3228,13 @@
       <w:outlineLvl w:val="2"/>
     </w:pPr>
   </w:style>
-  <w:style w:type="character" w:default="1" w:styleId="a4">
+  <w:style w:type="character" w:default="1" w:styleId="a3">
     <w:name w:val="Default Paragraph Font"/>
     <w:uiPriority w:val="1"/>
     <w:semiHidden/>
     <w:unhideWhenUsed/>
   </w:style>
-  <w:style w:type="table" w:default="1" w:styleId="a5">
+  <w:style w:type="table" w:default="1" w:styleId="a4">
     <w:name w:val="Normal Table"/>
     <w:uiPriority w:val="99"/>
     <w:semiHidden/>
@@ -3262,7 +3249,7 @@
       </w:tblCellMar>
     </w:tblPr>
   </w:style>
-  <w:style w:type="numbering" w:default="1" w:styleId="a6">
+  <w:style w:type="numbering" w:default="1" w:styleId="a5">
     <w:name w:val="No List"/>
     <w:uiPriority w:val="99"/>
     <w:semiHidden/>
@@ -3270,12 +3257,12 @@
   </w:style>
   <w:style w:type="character" w:customStyle="1" w:styleId="tpccontent">
     <w:name w:val="tpc_content"/>
-    <w:basedOn w:val="a4"/>
+    <w:basedOn w:val="a3"/>
     <w:rsid w:val="006A7453"/>
   </w:style>
-  <w:style w:type="paragraph" w:styleId="a0">
+  <w:style w:type="paragraph" w:styleId="a6">
     <w:name w:val="header"/>
-    <w:basedOn w:val="a3"/>
+    <w:basedOn w:val="a2"/>
     <w:link w:val="a7"/>
     <w:rsid w:val="001D2265"/>
     <w:pPr>
@@ -3296,7 +3283,7 @@
   </w:style>
   <w:style w:type="character" w:customStyle="1" w:styleId="a7">
     <w:name w:val="页眉 字符"/>
-    <w:link w:val="a0"/>
+    <w:link w:val="a6"/>
     <w:uiPriority w:val="99"/>
     <w:rsid w:val="001D2265"/>
     <w:rPr>
@@ -3307,7 +3294,7 @@
   </w:style>
   <w:style w:type="paragraph" w:styleId="a8">
     <w:name w:val="footer"/>
-    <w:basedOn w:val="a3"/>
+    <w:basedOn w:val="a2"/>
     <w:link w:val="a9"/>
     <w:rsid w:val="001D2265"/>
     <w:pPr>
@@ -3335,7 +3322,7 @@
   </w:style>
   <w:style w:type="paragraph" w:styleId="aa">
     <w:name w:val="Balloon Text"/>
-    <w:basedOn w:val="a3"/>
+    <w:basedOn w:val="a2"/>
     <w:link w:val="ab"/>
     <w:rsid w:val="00703674"/>
     <w:rPr>
@@ -3355,8 +3342,8 @@
   </w:style>
   <w:style w:type="paragraph" w:styleId="ac">
     <w:name w:val="Date"/>
-    <w:basedOn w:val="a3"/>
-    <w:next w:val="a3"/>
+    <w:basedOn w:val="a2"/>
+    <w:next w:val="a2"/>
     <w:link w:val="ad"/>
     <w:rsid w:val="008326E7"/>
     <w:pPr>
@@ -3375,7 +3362,7 @@
   </w:style>
   <w:style w:type="table" w:styleId="ae">
     <w:name w:val="Table Grid"/>
-    <w:basedOn w:val="a5"/>
+    <w:basedOn w:val="a4"/>
     <w:rsid w:val="00E44730"/>
     <w:tblPr>
       <w:tblBorders>
@@ -3390,7 +3377,7 @@
   </w:style>
   <w:style w:type="character" w:customStyle="1" w:styleId="10">
     <w:name w:val="标题 1 字符"/>
-    <w:basedOn w:val="a4"/>
+    <w:basedOn w:val="a3"/>
     <w:link w:val="1"/>
     <w:rsid w:val="006F7AF1"/>
     <w:rPr>
@@ -3401,9 +3388,9 @@
       <w:szCs w:val="22"/>
     </w:rPr>
   </w:style>
-  <w:style w:type="paragraph" w:styleId="a2">
+  <w:style w:type="paragraph" w:styleId="a1">
     <w:name w:val="List Paragraph"/>
-    <w:basedOn w:val="a3"/>
+    <w:basedOn w:val="a2"/>
     <w:link w:val="af"/>
     <w:uiPriority w:val="34"/>
     <w:qFormat/>
@@ -3427,8 +3414,8 @@
   </w:style>
   <w:style w:type="character" w:customStyle="1" w:styleId="af">
     <w:name w:val="列出段落 字符"/>
-    <w:basedOn w:val="a4"/>
-    <w:link w:val="a2"/>
+    <w:basedOn w:val="a3"/>
+    <w:link w:val="a1"/>
     <w:uiPriority w:val="34"/>
     <w:rsid w:val="00781258"/>
     <w:rPr>
@@ -3438,7 +3425,7 @@
   </w:style>
   <w:style w:type="paragraph" w:customStyle="1" w:styleId="left2">
     <w:name w:val="left 2"/>
-    <w:basedOn w:val="a3"/>
+    <w:basedOn w:val="a2"/>
     <w:link w:val="left2Char"/>
     <w:qFormat/>
     <w:rsid w:val="00515494"/>
@@ -3452,7 +3439,7 @@
   </w:style>
   <w:style w:type="character" w:customStyle="1" w:styleId="left2Char">
     <w:name w:val="left 2 Char"/>
-    <w:basedOn w:val="a4"/>
+    <w:basedOn w:val="a3"/>
     <w:link w:val="left2"/>
     <w:rsid w:val="00515494"/>
     <w:rPr>
@@ -3480,12 +3467,12 @@
   </w:style>
   <w:style w:type="character" w:styleId="af1">
     <w:name w:val="Strong"/>
-    <w:basedOn w:val="a4"/>
+    <w:basedOn w:val="a3"/>
     <w:rsid w:val="00C26EFA"/>
   </w:style>
   <w:style w:type="character" w:styleId="af2">
     <w:name w:val="Emphasis"/>
-    <w:basedOn w:val="a4"/>
+    <w:basedOn w:val="a3"/>
     <w:qFormat/>
     <w:rsid w:val="00490466"/>
     <w:rPr>
@@ -3495,7 +3482,7 @@
   </w:style>
   <w:style w:type="character" w:customStyle="1" w:styleId="30">
     <w:name w:val="标题 3 字符"/>
-    <w:basedOn w:val="a4"/>
+    <w:basedOn w:val="a3"/>
     <w:link w:val="3"/>
     <w:rsid w:val="00781258"/>
     <w:rPr>
@@ -3506,8 +3493,8 @@
   </w:style>
   <w:style w:type="paragraph" w:styleId="af3">
     <w:name w:val="Title"/>
-    <w:basedOn w:val="a3"/>
-    <w:next w:val="a3"/>
+    <w:basedOn w:val="a2"/>
+    <w:next w:val="a2"/>
     <w:link w:val="af4"/>
     <w:qFormat/>
     <w:rsid w:val="008F67C2"/>
@@ -3526,7 +3513,7 @@
   </w:style>
   <w:style w:type="character" w:customStyle="1" w:styleId="af4">
     <w:name w:val="标题 字符"/>
-    <w:basedOn w:val="a4"/>
+    <w:basedOn w:val="a3"/>
     <w:link w:val="af3"/>
     <w:rsid w:val="008F67C2"/>
     <w:rPr>
@@ -3539,7 +3526,7 @@
   </w:style>
   <w:style w:type="character" w:styleId="af5">
     <w:name w:val="Hyperlink"/>
-    <w:basedOn w:val="a4"/>
+    <w:basedOn w:val="a3"/>
     <w:rsid w:val="001C1D9B"/>
     <w:rPr>
       <w:color w:val="0563C1" w:themeColor="hyperlink"/>
@@ -3548,7 +3535,7 @@
   </w:style>
   <w:style w:type="paragraph" w:customStyle="1" w:styleId="littlebuleet">
     <w:name w:val="little buleet"/>
-    <w:basedOn w:val="a2"/>
+    <w:basedOn w:val="a1"/>
     <w:link w:val="littlebuleetChar"/>
     <w:qFormat/>
     <w:rsid w:val="00C26EFA"/>
@@ -3570,7 +3557,7 @@
   </w:style>
   <w:style w:type="paragraph" w:customStyle="1" w:styleId="jiabiaoti1">
     <w:name w:val="jia biaoti 1"/>
-    <w:basedOn w:val="a3"/>
+    <w:basedOn w:val="a2"/>
     <w:link w:val="jiabiaoti1Char"/>
     <w:rsid w:val="00C04B2C"/>
     <w:rPr>
@@ -3595,7 +3582,7 @@
   </w:style>
   <w:style w:type="paragraph" w:customStyle="1" w:styleId="11">
     <w:name w:val="样式1"/>
-    <w:basedOn w:val="a3"/>
+    <w:basedOn w:val="a2"/>
     <w:link w:val="1Char"/>
     <w:rsid w:val="001B4A7F"/>
     <w:pPr>
@@ -3636,7 +3623,7 @@
   </w:style>
   <w:style w:type="character" w:customStyle="1" w:styleId="1Char">
     <w:name w:val="样式1 Char"/>
-    <w:basedOn w:val="a4"/>
+    <w:basedOn w:val="a3"/>
     <w:link w:val="11"/>
     <w:rsid w:val="001B4A7F"/>
     <w:rPr>
@@ -3658,10 +3645,10 @@
       <w:u w:val="single"/>
     </w:rPr>
   </w:style>
-  <w:style w:type="paragraph" w:styleId="a1">
+  <w:style w:type="paragraph" w:styleId="a0">
     <w:name w:val="Subtitle"/>
-    <w:basedOn w:val="a3"/>
-    <w:next w:val="a3"/>
+    <w:basedOn w:val="a2"/>
+    <w:next w:val="a2"/>
     <w:link w:val="af6"/>
     <w:uiPriority w:val="11"/>
     <w:qFormat/>
@@ -3682,8 +3669,8 @@
   </w:style>
   <w:style w:type="character" w:customStyle="1" w:styleId="af6">
     <w:name w:val="副标题 字符"/>
-    <w:basedOn w:val="a4"/>
-    <w:link w:val="a1"/>
+    <w:basedOn w:val="a3"/>
+    <w:link w:val="a0"/>
     <w:uiPriority w:val="11"/>
     <w:rsid w:val="000E7FAB"/>
     <w:rPr>
@@ -3705,7 +3692,7 @@
   </w:style>
   <w:style w:type="paragraph" w:customStyle="1" w:styleId="a">
     <w:name w:val="项目符号"/>
-    <w:basedOn w:val="a3"/>
+    <w:basedOn w:val="a2"/>
     <w:link w:val="Char"/>
     <w:qFormat/>
     <w:rsid w:val="000E7FAB"/>
@@ -3744,7 +3731,7 @@
   </w:style>
   <w:style w:type="character" w:customStyle="1" w:styleId="20">
     <w:name w:val="标题 2 字符"/>
-    <w:basedOn w:val="a4"/>
+    <w:basedOn w:val="a3"/>
     <w:link w:val="2"/>
     <w:rsid w:val="00781258"/>
     <w:rPr>
@@ -3755,7 +3742,7 @@
   </w:style>
   <w:style w:type="paragraph" w:customStyle="1" w:styleId="-">
     <w:name w:val="列出段落-时间"/>
-    <w:basedOn w:val="a2"/>
+    <w:basedOn w:val="a1"/>
     <w:qFormat/>
     <w:rsid w:val="00147D3D"/>
   </w:style>

</xml_diff>